<commit_message>
semana 2 al 6 de febrero
</commit_message>
<xml_diff>
--- a/templates/acta_cambios.docx
+++ b/templates/acta_cambios.docx
@@ -641,7 +641,15 @@
                 <w:sz w:val="20"/>
                 <w:szCs w:val="20"/>
               </w:rPr>
-              <w:t>Oficial seguridad de la información</w:t>
+              <w:t>Gerente</w:t>
+            </w:r>
+            <w:r>
+              <w:rPr>
+                <w:rFonts w:ascii="Arial" w:hAnsi="Arial" w:cs="Arial"/>
+                <w:sz w:val="20"/>
+                <w:szCs w:val="20"/>
+              </w:rPr>
+              <w:t xml:space="preserve"> seguridad de la información</w:t>
             </w:r>
           </w:p>
         </w:tc>
@@ -3063,43 +3071,7 @@
                 <w:sz w:val="20"/>
                 <w:lang w:val="es-CO"/>
               </w:rPr>
-              <w:t xml:space="preserve">{% </w:t>
-            </w:r>
-            <w:proofErr w:type="spellStart"/>
-            <w:r>
-              <w:rPr>
-                <w:rFonts w:ascii="Arial" w:hAnsi="Arial" w:cs="Arial"/>
-                <w:sz w:val="20"/>
-                <w:lang w:val="es-CO"/>
-              </w:rPr>
-              <w:t>for</w:t>
-            </w:r>
-            <w:proofErr w:type="spellEnd"/>
-            <w:r>
-              <w:rPr>
-                <w:rFonts w:ascii="Arial" w:hAnsi="Arial" w:cs="Arial"/>
-                <w:sz w:val="20"/>
-                <w:lang w:val="es-CO"/>
-              </w:rPr>
-              <w:t xml:space="preserve"> l in lideres %}{{ </w:t>
-            </w:r>
-            <w:proofErr w:type="spellStart"/>
-            <w:r>
-              <w:rPr>
-                <w:rFonts w:ascii="Arial" w:hAnsi="Arial" w:cs="Arial"/>
-                <w:sz w:val="20"/>
-                <w:lang w:val="es-CO"/>
-              </w:rPr>
-              <w:t>l.nombre</w:t>
-            </w:r>
-            <w:proofErr w:type="spellEnd"/>
-            <w:r>
-              <w:rPr>
-                <w:rFonts w:ascii="Arial" w:hAnsi="Arial" w:cs="Arial"/>
-                <w:sz w:val="20"/>
-                <w:lang w:val="es-CO"/>
-              </w:rPr>
-              <w:t xml:space="preserve"> }}</w:t>
+              <w:t>{% for l in lideres %}{{ l.nombre }}</w:t>
             </w:r>
           </w:p>
         </w:tc>
@@ -3147,25 +3119,7 @@
                 <w:sz w:val="20"/>
                 <w:szCs w:val="20"/>
               </w:rPr>
-              <w:t>{{</w:t>
-            </w:r>
-            <w:proofErr w:type="spellStart"/>
-            <w:r>
-              <w:rPr>
-                <w:rFonts w:ascii="Arial" w:hAnsi="Arial" w:cs="Arial"/>
-                <w:sz w:val="20"/>
-                <w:szCs w:val="20"/>
-              </w:rPr>
-              <w:t>l.cargo</w:t>
-            </w:r>
-            <w:proofErr w:type="spellEnd"/>
-            <w:r>
-              <w:rPr>
-                <w:rFonts w:ascii="Arial" w:hAnsi="Arial" w:cs="Arial"/>
-                <w:sz w:val="20"/>
-                <w:szCs w:val="20"/>
-              </w:rPr>
-              <w:t>}}</w:t>
+              <w:t>{{l.cargo}}</w:t>
             </w:r>
           </w:p>
         </w:tc>
@@ -3218,25 +3172,7 @@
                 <w:sz w:val="20"/>
                 <w:lang w:val="es-CO"/>
               </w:rPr>
-              <w:t xml:space="preserve">{% </w:t>
-            </w:r>
-            <w:proofErr w:type="spellStart"/>
-            <w:r>
-              <w:rPr>
-                <w:rFonts w:ascii="Arial" w:hAnsi="Arial" w:cs="Arial"/>
-                <w:sz w:val="20"/>
-                <w:lang w:val="es-CO"/>
-              </w:rPr>
-              <w:t>endfor</w:t>
-            </w:r>
-            <w:proofErr w:type="spellEnd"/>
-            <w:r>
-              <w:rPr>
-                <w:rFonts w:ascii="Arial" w:hAnsi="Arial" w:cs="Arial"/>
-                <w:sz w:val="20"/>
-                <w:lang w:val="es-CO"/>
-              </w:rPr>
-              <w:t xml:space="preserve"> %}</w:t>
+              <w:t>{% endfor %}</w:t>
             </w:r>
           </w:p>
         </w:tc>
@@ -3388,10 +3324,12 @@
                 <w:szCs w:val="20"/>
                 <w:lang w:val="es-CO"/>
               </w:rPr>
-              <w:t xml:space="preserve">{% </w:t>
-            </w:r>
-            <w:proofErr w:type="spellStart"/>
-            <w:r>
+              <w:t>{% for t in temas %}</w:t>
+            </w:r>
+          </w:p>
+          <w:p>
+            <w:pPr>
+              <w:jc w:val="center"/>
               <w:rPr>
                 <w:rFonts w:ascii="Arial" w:hAnsi="Arial" w:cs="Arial"/>
                 <w:b/>
@@ -3400,9 +3338,7 @@
                 <w:szCs w:val="20"/>
                 <w:lang w:val="es-CO"/>
               </w:rPr>
-              <w:t>for</w:t>
-            </w:r>
-            <w:proofErr w:type="spellEnd"/>
+            </w:pPr>
             <w:r>
               <w:rPr>
                 <w:rFonts w:ascii="Arial" w:hAnsi="Arial" w:cs="Arial"/>
@@ -3412,118 +3348,50 @@
                 <w:szCs w:val="20"/>
                 <w:lang w:val="es-CO"/>
               </w:rPr>
-              <w:t xml:space="preserve"> t in temas %}</w:t>
-            </w:r>
-          </w:p>
-          <w:p>
-            <w:pPr>
-              <w:jc w:val="center"/>
+              <w:t>{{ t.n }}</w:t>
+            </w:r>
+          </w:p>
+        </w:tc>
+        <w:tc>
+          <w:tcPr>
+            <w:tcW w:w="8651" w:type="dxa"/>
+            <w:tcBorders>
+              <w:top w:val="single" w:sz="4" w:space="0" w:color="000000"/>
+              <w:left w:val="single" w:sz="4" w:space="0" w:color="000000"/>
+              <w:bottom w:val="single" w:sz="4" w:space="0" w:color="000000"/>
+              <w:right w:val="single" w:sz="4" w:space="0" w:color="000000"/>
+            </w:tcBorders>
+            <w:vAlign w:val="center"/>
+          </w:tcPr>
+          <w:p>
+            <w:pPr>
               <w:rPr>
                 <w:rFonts w:ascii="Arial" w:hAnsi="Arial" w:cs="Arial"/>
                 <w:b/>
                 <w:bCs/>
                 <w:sz w:val="20"/>
                 <w:szCs w:val="20"/>
+              </w:rPr>
+            </w:pPr>
+            <w:r>
+              <w:rPr>
+                <w:rFonts w:ascii="Arial" w:hAnsi="Arial" w:cs="Arial"/>
+                <w:b/>
+                <w:bCs/>
+                <w:sz w:val="20"/>
+                <w:szCs w:val="20"/>
                 <w:lang w:val="es-CO"/>
               </w:rPr>
-            </w:pPr>
-            <w:r>
-              <w:rPr>
-                <w:rFonts w:ascii="Arial" w:hAnsi="Arial" w:cs="Arial"/>
-                <w:b/>
-                <w:bCs/>
+              <w:t xml:space="preserve">Cambio: </w:t>
+            </w:r>
+            <w:r>
+              <w:rPr>
+                <w:rFonts w:ascii="Arial" w:hAnsi="Arial" w:cs="Arial"/>
                 <w:sz w:val="20"/>
                 <w:szCs w:val="20"/>
                 <w:lang w:val="es-CO"/>
               </w:rPr>
-              <w:t xml:space="preserve">{{ </w:t>
-            </w:r>
-            <w:proofErr w:type="spellStart"/>
-            <w:r>
-              <w:rPr>
-                <w:rFonts w:ascii="Arial" w:hAnsi="Arial" w:cs="Arial"/>
-                <w:b/>
-                <w:bCs/>
-                <w:sz w:val="20"/>
-                <w:szCs w:val="20"/>
-                <w:lang w:val="es-CO"/>
-              </w:rPr>
-              <w:t>t.n</w:t>
-            </w:r>
-            <w:proofErr w:type="spellEnd"/>
-            <w:r>
-              <w:rPr>
-                <w:rFonts w:ascii="Arial" w:hAnsi="Arial" w:cs="Arial"/>
-                <w:b/>
-                <w:bCs/>
-                <w:sz w:val="20"/>
-                <w:szCs w:val="20"/>
-                <w:lang w:val="es-CO"/>
-              </w:rPr>
-              <w:t xml:space="preserve"> }}</w:t>
-            </w:r>
-          </w:p>
-        </w:tc>
-        <w:tc>
-          <w:tcPr>
-            <w:tcW w:w="8651" w:type="dxa"/>
-            <w:tcBorders>
-              <w:top w:val="single" w:sz="4" w:space="0" w:color="000000"/>
-              <w:left w:val="single" w:sz="4" w:space="0" w:color="000000"/>
-              <w:bottom w:val="single" w:sz="4" w:space="0" w:color="000000"/>
-              <w:right w:val="single" w:sz="4" w:space="0" w:color="000000"/>
-            </w:tcBorders>
-            <w:vAlign w:val="center"/>
-          </w:tcPr>
-          <w:p>
-            <w:pPr>
-              <w:rPr>
-                <w:rFonts w:ascii="Arial" w:hAnsi="Arial" w:cs="Arial"/>
-                <w:b/>
-                <w:bCs/>
-                <w:sz w:val="20"/>
-                <w:szCs w:val="20"/>
-              </w:rPr>
-            </w:pPr>
-            <w:r>
-              <w:rPr>
-                <w:rFonts w:ascii="Arial" w:hAnsi="Arial" w:cs="Arial"/>
-                <w:b/>
-                <w:bCs/>
-                <w:sz w:val="20"/>
-                <w:szCs w:val="20"/>
-                <w:lang w:val="es-CO"/>
-              </w:rPr>
-              <w:t xml:space="preserve">Cambio: </w:t>
-            </w:r>
-            <w:r>
-              <w:rPr>
-                <w:rFonts w:ascii="Arial" w:hAnsi="Arial" w:cs="Arial"/>
-                <w:sz w:val="20"/>
-                <w:szCs w:val="20"/>
-                <w:lang w:val="es-CO"/>
-              </w:rPr>
-              <w:t>{{</w:t>
-            </w:r>
-            <w:proofErr w:type="spellStart"/>
-            <w:r>
-              <w:rPr>
-                <w:rFonts w:ascii="Arial" w:hAnsi="Arial" w:cs="Arial"/>
-                <w:sz w:val="20"/>
-                <w:szCs w:val="20"/>
-                <w:lang w:val="es-CO"/>
-              </w:rPr>
-              <w:t>t.codigo</w:t>
-            </w:r>
-            <w:proofErr w:type="spellEnd"/>
-            <w:r>
-              <w:rPr>
-                <w:rFonts w:ascii="Arial" w:hAnsi="Arial" w:cs="Arial"/>
-                <w:sz w:val="20"/>
-                <w:szCs w:val="20"/>
-                <w:lang w:val="es-CO"/>
-              </w:rPr>
-              <w:t>}}</w:t>
+              <w:t>{{t.codigo}}</w:t>
             </w:r>
           </w:p>
         </w:tc>
@@ -3594,25 +3462,7 @@
                 <w:sz w:val="20"/>
                 <w:szCs w:val="20"/>
               </w:rPr>
-              <w:t>{{</w:t>
-            </w:r>
-            <w:proofErr w:type="spellStart"/>
-            <w:r>
-              <w:rPr>
-                <w:rFonts w:ascii="Arial" w:hAnsi="Arial" w:cs="Arial"/>
-                <w:sz w:val="20"/>
-                <w:szCs w:val="20"/>
-              </w:rPr>
-              <w:t>t.nombre</w:t>
-            </w:r>
-            <w:proofErr w:type="spellEnd"/>
-            <w:r>
-              <w:rPr>
-                <w:rFonts w:ascii="Arial" w:hAnsi="Arial" w:cs="Arial"/>
-                <w:sz w:val="20"/>
-                <w:szCs w:val="20"/>
-              </w:rPr>
-              <w:t>}}</w:t>
+              <w:t>{{t.nombre}}</w:t>
             </w:r>
           </w:p>
         </w:tc>
@@ -3685,27 +3535,7 @@
                 <w:szCs w:val="20"/>
                 <w:lang w:val="es-CO"/>
               </w:rPr>
-              <w:t>{{</w:t>
-            </w:r>
-            <w:proofErr w:type="spellStart"/>
-            <w:r>
-              <w:rPr>
-                <w:rFonts w:ascii="Arial" w:hAnsi="Arial" w:cs="Arial"/>
-                <w:sz w:val="20"/>
-                <w:szCs w:val="20"/>
-                <w:lang w:val="es-CO"/>
-              </w:rPr>
-              <w:t>t.entidad</w:t>
-            </w:r>
-            <w:proofErr w:type="spellEnd"/>
-            <w:r>
-              <w:rPr>
-                <w:rFonts w:ascii="Arial" w:hAnsi="Arial" w:cs="Arial"/>
-                <w:sz w:val="20"/>
-                <w:szCs w:val="20"/>
-                <w:lang w:val="es-CO"/>
-              </w:rPr>
-              <w:t>}}</w:t>
+              <w:t>{{t.entidad}}</w:t>
             </w:r>
           </w:p>
         </w:tc>
@@ -3778,27 +3608,7 @@
                 <w:szCs w:val="20"/>
                 <w:lang w:val="es-CO"/>
               </w:rPr>
-              <w:t>{{</w:t>
-            </w:r>
-            <w:proofErr w:type="spellStart"/>
-            <w:r>
-              <w:rPr>
-                <w:rFonts w:ascii="Arial" w:hAnsi="Arial" w:cs="Arial"/>
-                <w:sz w:val="20"/>
-                <w:szCs w:val="20"/>
-                <w:lang w:val="es-CO"/>
-              </w:rPr>
-              <w:t>t.lider</w:t>
-            </w:r>
-            <w:proofErr w:type="spellEnd"/>
-            <w:r>
-              <w:rPr>
-                <w:rFonts w:ascii="Arial" w:hAnsi="Arial" w:cs="Arial"/>
-                <w:sz w:val="20"/>
-                <w:szCs w:val="20"/>
-                <w:lang w:val="es-CO"/>
-              </w:rPr>
-              <w:t>}}</w:t>
+              <w:t>{{t.lider}}</w:t>
             </w:r>
           </w:p>
         </w:tc>
@@ -3837,29 +3647,7 @@
                 <w:szCs w:val="20"/>
                 <w:lang w:val="es-CO" w:eastAsia="en-US"/>
               </w:rPr>
-              <w:t xml:space="preserve">{% </w:t>
-            </w:r>
-            <w:proofErr w:type="spellStart"/>
-            <w:r>
-              <w:rPr>
-                <w:rFonts w:ascii="Arial" w:hAnsi="Arial" w:cs="Arial"/>
-                <w:b/>
-                <w:sz w:val="20"/>
-                <w:szCs w:val="20"/>
-                <w:lang w:val="es-CO" w:eastAsia="en-US"/>
-              </w:rPr>
-              <w:t>endfor</w:t>
-            </w:r>
-            <w:proofErr w:type="spellEnd"/>
-            <w:r>
-              <w:rPr>
-                <w:rFonts w:ascii="Arial" w:hAnsi="Arial" w:cs="Arial"/>
-                <w:b/>
-                <w:sz w:val="20"/>
-                <w:szCs w:val="20"/>
-                <w:lang w:val="es-CO" w:eastAsia="en-US"/>
-              </w:rPr>
-              <w:t xml:space="preserve"> %}</w:t>
+              <w:t>{% endfor %}</w:t>
             </w:r>
           </w:p>
         </w:tc>
@@ -4343,43 +4131,7 @@
                 <w:sz w:val="20"/>
                 <w:szCs w:val="20"/>
               </w:rPr>
-              <w:t xml:space="preserve">{% </w:t>
-            </w:r>
-            <w:proofErr w:type="spellStart"/>
-            <w:r>
-              <w:rPr>
-                <w:rFonts w:ascii="Arial" w:hAnsi="Arial" w:cs="Arial"/>
-                <w:sz w:val="20"/>
-                <w:szCs w:val="20"/>
-              </w:rPr>
-              <w:t>for</w:t>
-            </w:r>
-            <w:proofErr w:type="spellEnd"/>
-            <w:r>
-              <w:rPr>
-                <w:rFonts w:ascii="Arial" w:hAnsi="Arial" w:cs="Arial"/>
-                <w:sz w:val="20"/>
-                <w:szCs w:val="20"/>
-              </w:rPr>
-              <w:t xml:space="preserve"> r in resumen %}{{</w:t>
-            </w:r>
-            <w:proofErr w:type="spellStart"/>
-            <w:r>
-              <w:rPr>
-                <w:rFonts w:ascii="Arial" w:hAnsi="Arial" w:cs="Arial"/>
-                <w:sz w:val="20"/>
-                <w:szCs w:val="20"/>
-              </w:rPr>
-              <w:t>r.codigo</w:t>
-            </w:r>
-            <w:proofErr w:type="spellEnd"/>
-            <w:r>
-              <w:rPr>
-                <w:rFonts w:ascii="Arial" w:hAnsi="Arial" w:cs="Arial"/>
-                <w:sz w:val="20"/>
-                <w:szCs w:val="20"/>
-              </w:rPr>
-              <w:t xml:space="preserve">}} </w:t>
+              <w:t xml:space="preserve">{% for r in resumen %}{{r.codigo}} </w:t>
             </w:r>
           </w:p>
         </w:tc>
@@ -4402,25 +4154,7 @@
                 <w:sz w:val="20"/>
                 <w:szCs w:val="20"/>
               </w:rPr>
-              <w:t>{{</w:t>
-            </w:r>
-            <w:proofErr w:type="spellStart"/>
-            <w:r>
-              <w:rPr>
-                <w:rFonts w:ascii="Arial" w:hAnsi="Arial" w:cs="Arial"/>
-                <w:sz w:val="20"/>
-                <w:szCs w:val="20"/>
-              </w:rPr>
-              <w:t>r.nombre</w:t>
-            </w:r>
-            <w:proofErr w:type="spellEnd"/>
-            <w:r>
-              <w:rPr>
-                <w:rFonts w:ascii="Arial" w:hAnsi="Arial" w:cs="Arial"/>
-                <w:sz w:val="20"/>
-                <w:szCs w:val="20"/>
-              </w:rPr>
-              <w:t>}}</w:t>
+              <w:t>{{r.nombre}}</w:t>
             </w:r>
           </w:p>
         </w:tc>
@@ -4443,25 +4177,7 @@
                 <w:sz w:val="20"/>
                 <w:szCs w:val="20"/>
               </w:rPr>
-              <w:t>{{</w:t>
-            </w:r>
-            <w:proofErr w:type="spellStart"/>
-            <w:r>
-              <w:rPr>
-                <w:rFonts w:ascii="Arial" w:hAnsi="Arial" w:cs="Arial"/>
-                <w:sz w:val="20"/>
-                <w:szCs w:val="20"/>
-              </w:rPr>
-              <w:t>r.solicitante</w:t>
-            </w:r>
-            <w:proofErr w:type="spellEnd"/>
-            <w:r>
-              <w:rPr>
-                <w:rFonts w:ascii="Arial" w:hAnsi="Arial" w:cs="Arial"/>
-                <w:sz w:val="20"/>
-                <w:szCs w:val="20"/>
-              </w:rPr>
-              <w:t>}}</w:t>
+              <w:t>{{r.solicitante}}</w:t>
             </w:r>
           </w:p>
         </w:tc>
@@ -4490,25 +4206,7 @@
                 <w:sz w:val="20"/>
                 <w:szCs w:val="20"/>
               </w:rPr>
-              <w:t xml:space="preserve">{% </w:t>
-            </w:r>
-            <w:proofErr w:type="spellStart"/>
-            <w:r>
-              <w:rPr>
-                <w:rFonts w:ascii="Arial" w:hAnsi="Arial" w:cs="Arial"/>
-                <w:sz w:val="20"/>
-                <w:szCs w:val="20"/>
-              </w:rPr>
-              <w:t>endfor</w:t>
-            </w:r>
-            <w:proofErr w:type="spellEnd"/>
-            <w:r>
-              <w:rPr>
-                <w:rFonts w:ascii="Arial" w:hAnsi="Arial" w:cs="Arial"/>
-                <w:sz w:val="20"/>
-                <w:szCs w:val="20"/>
-              </w:rPr>
-              <w:t xml:space="preserve"> %}</w:t>
+              <w:t>{% endfor %}</w:t>
             </w:r>
           </w:p>
         </w:tc>
@@ -4595,95 +4293,7 @@
                 <w:sz w:val="20"/>
                 <w:szCs w:val="20"/>
               </w:rPr>
-              <w:t xml:space="preserve">{% </w:t>
-            </w:r>
-            <w:proofErr w:type="spellStart"/>
-            <w:r>
-              <w:rPr>
-                <w:rFonts w:ascii="Arial" w:hAnsi="Arial" w:cs="Arial"/>
-                <w:b/>
-                <w:bCs/>
-                <w:sz w:val="20"/>
-                <w:szCs w:val="20"/>
-              </w:rPr>
-              <w:t>for</w:t>
-            </w:r>
-            <w:proofErr w:type="spellEnd"/>
-            <w:r>
-              <w:rPr>
-                <w:rFonts w:ascii="Arial" w:hAnsi="Arial" w:cs="Arial"/>
-                <w:b/>
-                <w:bCs/>
-                <w:sz w:val="20"/>
-                <w:szCs w:val="20"/>
-              </w:rPr>
-              <w:t xml:space="preserve"> b in bloques %} {{ </w:t>
-            </w:r>
-            <w:proofErr w:type="spellStart"/>
-            <w:r>
-              <w:rPr>
-                <w:rFonts w:ascii="Arial" w:hAnsi="Arial" w:cs="Arial"/>
-                <w:b/>
-                <w:bCs/>
-                <w:sz w:val="20"/>
-                <w:szCs w:val="20"/>
-              </w:rPr>
-              <w:t>b.n</w:t>
-            </w:r>
-            <w:proofErr w:type="spellEnd"/>
-            <w:r>
-              <w:rPr>
-                <w:rFonts w:ascii="Arial" w:hAnsi="Arial" w:cs="Arial"/>
-                <w:b/>
-                <w:bCs/>
-                <w:sz w:val="20"/>
-                <w:szCs w:val="20"/>
-              </w:rPr>
-              <w:t xml:space="preserve"> }}. Cambio {{ </w:t>
-            </w:r>
-            <w:proofErr w:type="spellStart"/>
-            <w:r>
-              <w:rPr>
-                <w:rFonts w:ascii="Arial" w:hAnsi="Arial" w:cs="Arial"/>
-                <w:b/>
-                <w:bCs/>
-                <w:sz w:val="20"/>
-                <w:szCs w:val="20"/>
-              </w:rPr>
-              <w:t>b.crm</w:t>
-            </w:r>
-            <w:proofErr w:type="spellEnd"/>
-            <w:r>
-              <w:rPr>
-                <w:rFonts w:ascii="Arial" w:hAnsi="Arial" w:cs="Arial"/>
-                <w:b/>
-                <w:bCs/>
-                <w:sz w:val="20"/>
-                <w:szCs w:val="20"/>
-              </w:rPr>
-              <w:t xml:space="preserve"> }} {{</w:t>
-            </w:r>
-            <w:proofErr w:type="spellStart"/>
-            <w:r>
-              <w:rPr>
-                <w:rFonts w:ascii="Arial" w:hAnsi="Arial" w:cs="Arial"/>
-                <w:b/>
-                <w:bCs/>
-                <w:sz w:val="20"/>
-                <w:szCs w:val="20"/>
-              </w:rPr>
-              <w:t>b.nombre</w:t>
-            </w:r>
-            <w:proofErr w:type="spellEnd"/>
-            <w:r>
-              <w:rPr>
-                <w:rFonts w:ascii="Arial" w:hAnsi="Arial" w:cs="Arial"/>
-                <w:b/>
-                <w:bCs/>
-                <w:sz w:val="20"/>
-                <w:szCs w:val="20"/>
-              </w:rPr>
-              <w:t>}}</w:t>
+              <w:t>{% for b in bloques %} {{ b.n }}. Cambio {{ b.crm }} {{b.nombre}}</w:t>
             </w:r>
           </w:p>
         </w:tc>
@@ -4721,25 +4331,7 @@
                 <w:szCs w:val="20"/>
                 <w:lang w:val="es-ES"/>
               </w:rPr>
-              <w:t xml:space="preserve">{{ </w:t>
-            </w:r>
-            <w:proofErr w:type="spellStart"/>
-            <w:r>
-              <w:rPr>
-                <w:rFonts w:cs="Times New Roman"/>
-                <w:szCs w:val="20"/>
-                <w:lang w:val="es-ES"/>
-              </w:rPr>
-              <w:t>b.descripcion</w:t>
-            </w:r>
-            <w:proofErr w:type="spellEnd"/>
-            <w:r>
-              <w:rPr>
-                <w:rFonts w:cs="Times New Roman"/>
-                <w:szCs w:val="20"/>
-                <w:lang w:val="es-ES"/>
-              </w:rPr>
-              <w:t xml:space="preserve"> }}</w:t>
+              <w:t>{{ b.descripcion }}</w:t>
             </w:r>
           </w:p>
           <w:p>
@@ -5144,29 +4736,7 @@
                 <w:sz w:val="20"/>
                 <w:szCs w:val="20"/>
               </w:rPr>
-              <w:t>{{</w:t>
-            </w:r>
-            <w:proofErr w:type="spellStart"/>
-            <w:r>
-              <w:rPr>
-                <w:rFonts w:ascii="Arial" w:hAnsi="Arial" w:cs="Arial"/>
-                <w:b/>
-                <w:bCs/>
-                <w:sz w:val="20"/>
-                <w:szCs w:val="20"/>
-              </w:rPr>
-              <w:t>b.n</w:t>
-            </w:r>
-            <w:proofErr w:type="spellEnd"/>
-            <w:r>
-              <w:rPr>
-                <w:rFonts w:ascii="Arial" w:hAnsi="Arial" w:cs="Arial"/>
-                <w:b/>
-                <w:bCs/>
-                <w:sz w:val="20"/>
-                <w:szCs w:val="20"/>
-              </w:rPr>
-              <w:t>}}.1</w:t>
+              <w:t>{{b.n}}.1</w:t>
             </w:r>
           </w:p>
         </w:tc>
@@ -5237,27 +4807,7 @@
                 <w:szCs w:val="20"/>
                 <w:lang w:val="es-CO"/>
               </w:rPr>
-              <w:t xml:space="preserve">{{ </w:t>
-            </w:r>
-            <w:proofErr w:type="spellStart"/>
-            <w:r>
-              <w:rPr>
-                <w:rFonts w:ascii="Arial" w:hAnsi="Arial" w:cs="Arial"/>
-                <w:sz w:val="20"/>
-                <w:szCs w:val="20"/>
-                <w:lang w:val="es-CO"/>
-              </w:rPr>
-              <w:t>b.lider</w:t>
-            </w:r>
-            <w:proofErr w:type="spellEnd"/>
-            <w:r>
-              <w:rPr>
-                <w:rFonts w:ascii="Arial" w:hAnsi="Arial" w:cs="Arial"/>
-                <w:sz w:val="20"/>
-                <w:szCs w:val="20"/>
-                <w:lang w:val="es-CO"/>
-              </w:rPr>
-              <w:t xml:space="preserve"> }}</w:t>
+              <w:t>{{ b.lider }}</w:t>
             </w:r>
           </w:p>
         </w:tc>
@@ -5319,25 +4869,7 @@
                 <w:sz w:val="20"/>
                 <w:szCs w:val="20"/>
               </w:rPr>
-              <w:t xml:space="preserve">{{ </w:t>
-            </w:r>
-            <w:proofErr w:type="spellStart"/>
-            <w:r>
-              <w:rPr>
-                <w:rFonts w:ascii="Arial" w:hAnsi="Arial" w:cs="Arial"/>
-                <w:sz w:val="20"/>
-                <w:szCs w:val="20"/>
-              </w:rPr>
-              <w:t>b.fecha</w:t>
-            </w:r>
-            <w:proofErr w:type="spellEnd"/>
-            <w:r>
-              <w:rPr>
-                <w:rFonts w:ascii="Arial" w:hAnsi="Arial" w:cs="Arial"/>
-                <w:sz w:val="20"/>
-                <w:szCs w:val="20"/>
-              </w:rPr>
-              <w:t xml:space="preserve"> }}</w:t>
+              <w:t>{{ b.fecha }}</w:t>
             </w:r>
           </w:p>
         </w:tc>
@@ -5368,25 +4900,7 @@
                 <w:sz w:val="20"/>
                 <w:szCs w:val="20"/>
               </w:rPr>
-              <w:t xml:space="preserve">{{ </w:t>
-            </w:r>
-            <w:proofErr w:type="spellStart"/>
-            <w:r>
-              <w:rPr>
-                <w:rFonts w:ascii="Arial" w:hAnsi="Arial" w:cs="Arial"/>
-                <w:sz w:val="20"/>
-                <w:szCs w:val="20"/>
-              </w:rPr>
-              <w:t>b.plataforma</w:t>
-            </w:r>
-            <w:proofErr w:type="spellEnd"/>
-            <w:r>
-              <w:rPr>
-                <w:rFonts w:ascii="Arial" w:hAnsi="Arial" w:cs="Arial"/>
-                <w:sz w:val="20"/>
-                <w:szCs w:val="20"/>
-              </w:rPr>
-              <w:t xml:space="preserve"> }}</w:t>
+              <w:t>{{ b.plataforma }}</w:t>
             </w:r>
           </w:p>
         </w:tc>
@@ -5427,29 +4941,7 @@
                 <w:sz w:val="20"/>
                 <w:szCs w:val="20"/>
               </w:rPr>
-              <w:t>{{</w:t>
-            </w:r>
-            <w:proofErr w:type="spellStart"/>
-            <w:r>
-              <w:rPr>
-                <w:rFonts w:ascii="Arial" w:hAnsi="Arial" w:cs="Arial"/>
-                <w:b/>
-                <w:bCs/>
-                <w:sz w:val="20"/>
-                <w:szCs w:val="20"/>
-              </w:rPr>
-              <w:t>b.n</w:t>
-            </w:r>
-            <w:proofErr w:type="spellEnd"/>
-            <w:r>
-              <w:rPr>
-                <w:rFonts w:ascii="Arial" w:hAnsi="Arial" w:cs="Arial"/>
-                <w:b/>
-                <w:bCs/>
-                <w:sz w:val="20"/>
-                <w:szCs w:val="20"/>
-              </w:rPr>
-              <w:t>}}.2</w:t>
+              <w:t>{{b.n}}.2</w:t>
             </w:r>
           </w:p>
         </w:tc>
@@ -5637,29 +5129,7 @@
                 <w:sz w:val="20"/>
                 <w:szCs w:val="20"/>
               </w:rPr>
-              <w:t xml:space="preserve">{% </w:t>
-            </w:r>
-            <w:proofErr w:type="spellStart"/>
-            <w:r>
-              <w:rPr>
-                <w:rFonts w:ascii="Arial" w:hAnsi="Arial" w:cs="Arial"/>
-                <w:b/>
-                <w:bCs/>
-                <w:sz w:val="20"/>
-                <w:szCs w:val="20"/>
-              </w:rPr>
-              <w:t>endfor</w:t>
-            </w:r>
-            <w:proofErr w:type="spellEnd"/>
-            <w:r>
-              <w:rPr>
-                <w:rFonts w:ascii="Arial" w:hAnsi="Arial" w:cs="Arial"/>
-                <w:b/>
-                <w:bCs/>
-                <w:sz w:val="20"/>
-                <w:szCs w:val="20"/>
-              </w:rPr>
-              <w:t xml:space="preserve"> %}</w:t>
+              <w:t>{% endfor %}</w:t>
             </w:r>
           </w:p>
         </w:tc>
@@ -6228,29 +5698,7 @@
                 <w:sz w:val="20"/>
                 <w:szCs w:val="20"/>
               </w:rPr>
-              <w:t xml:space="preserve">{{ </w:t>
-            </w:r>
-            <w:proofErr w:type="spellStart"/>
-            <w:r>
-              <w:rPr>
-                <w:rFonts w:ascii="Arial" w:hAnsi="Arial" w:cs="Arial"/>
-                <w:b/>
-                <w:bCs/>
-                <w:sz w:val="20"/>
-                <w:szCs w:val="20"/>
-              </w:rPr>
-              <w:t>total_cambios</w:t>
-            </w:r>
-            <w:proofErr w:type="spellEnd"/>
-            <w:r>
-              <w:rPr>
-                <w:rFonts w:ascii="Arial" w:hAnsi="Arial" w:cs="Arial"/>
-                <w:b/>
-                <w:bCs/>
-                <w:sz w:val="20"/>
-                <w:szCs w:val="20"/>
-              </w:rPr>
-              <w:t xml:space="preserve"> + 1 }}. RESUMEN DEL ESTADO DE LOS CAMBIOS SOLICITADOS</w:t>
+              <w:t>{{ total_cambios + 1 }}. RESUMEN DEL ESTADO DE LOS CAMBIOS SOLICITADOS</w:t>
             </w:r>
           </w:p>
         </w:tc>
@@ -6423,43 +5871,7 @@
                 <w:sz w:val="20"/>
                 <w:szCs w:val="20"/>
               </w:rPr>
-              <w:t xml:space="preserve">{% </w:t>
-            </w:r>
-            <w:proofErr w:type="spellStart"/>
-            <w:r>
-              <w:rPr>
-                <w:rFonts w:ascii="Arial" w:hAnsi="Arial" w:cs="Arial"/>
-                <w:sz w:val="20"/>
-                <w:szCs w:val="20"/>
-              </w:rPr>
-              <w:t>for</w:t>
-            </w:r>
-            <w:proofErr w:type="spellEnd"/>
-            <w:r>
-              <w:rPr>
-                <w:rFonts w:ascii="Arial" w:hAnsi="Arial" w:cs="Arial"/>
-                <w:sz w:val="20"/>
-                <w:szCs w:val="20"/>
-              </w:rPr>
-              <w:t xml:space="preserve"> r in resumen %} {{</w:t>
-            </w:r>
-            <w:proofErr w:type="spellStart"/>
-            <w:r>
-              <w:rPr>
-                <w:rFonts w:ascii="Arial" w:hAnsi="Arial" w:cs="Arial"/>
-                <w:sz w:val="20"/>
-                <w:szCs w:val="20"/>
-              </w:rPr>
-              <w:t>r.codigo</w:t>
-            </w:r>
-            <w:proofErr w:type="spellEnd"/>
-            <w:r>
-              <w:rPr>
-                <w:rFonts w:ascii="Arial" w:hAnsi="Arial" w:cs="Arial"/>
-                <w:sz w:val="20"/>
-                <w:szCs w:val="20"/>
-              </w:rPr>
-              <w:t xml:space="preserve">}} </w:t>
+              <w:t xml:space="preserve">{% for r in resumen %} {{r.codigo}} </w:t>
             </w:r>
           </w:p>
         </w:tc>
@@ -6481,25 +5893,7 @@
                 <w:sz w:val="20"/>
                 <w:szCs w:val="20"/>
               </w:rPr>
-              <w:t>{{</w:t>
-            </w:r>
-            <w:proofErr w:type="spellStart"/>
-            <w:r>
-              <w:rPr>
-                <w:rFonts w:ascii="Arial" w:hAnsi="Arial" w:cs="Arial"/>
-                <w:sz w:val="20"/>
-                <w:szCs w:val="20"/>
-              </w:rPr>
-              <w:t>r.nombre</w:t>
-            </w:r>
-            <w:proofErr w:type="spellEnd"/>
-            <w:r>
-              <w:rPr>
-                <w:rFonts w:ascii="Arial" w:hAnsi="Arial" w:cs="Arial"/>
-                <w:sz w:val="20"/>
-                <w:szCs w:val="20"/>
-              </w:rPr>
-              <w:t>}}</w:t>
+              <w:t>{{r.nombre}}</w:t>
             </w:r>
           </w:p>
         </w:tc>
@@ -6521,25 +5915,7 @@
                 <w:sz w:val="20"/>
                 <w:szCs w:val="20"/>
               </w:rPr>
-              <w:t>{{</w:t>
-            </w:r>
-            <w:proofErr w:type="spellStart"/>
-            <w:r>
-              <w:rPr>
-                <w:rFonts w:ascii="Arial" w:hAnsi="Arial" w:cs="Arial"/>
-                <w:sz w:val="20"/>
-                <w:szCs w:val="20"/>
-              </w:rPr>
-              <w:t>r.solicitante</w:t>
-            </w:r>
-            <w:proofErr w:type="spellEnd"/>
-            <w:r>
-              <w:rPr>
-                <w:rFonts w:ascii="Arial" w:hAnsi="Arial" w:cs="Arial"/>
-                <w:sz w:val="20"/>
-                <w:szCs w:val="20"/>
-              </w:rPr>
-              <w:t>}}</w:t>
+              <w:t>{{r.solicitante}}</w:t>
             </w:r>
           </w:p>
         </w:tc>
@@ -6601,25 +5977,7 @@
                 <w:sz w:val="20"/>
                 <w:szCs w:val="20"/>
               </w:rPr>
-              <w:t xml:space="preserve">{% </w:t>
-            </w:r>
-            <w:proofErr w:type="spellStart"/>
-            <w:r>
-              <w:rPr>
-                <w:rFonts w:ascii="Arial" w:hAnsi="Arial" w:cs="Arial"/>
-                <w:sz w:val="20"/>
-                <w:szCs w:val="20"/>
-              </w:rPr>
-              <w:t>endfor</w:t>
-            </w:r>
-            <w:proofErr w:type="spellEnd"/>
-            <w:r>
-              <w:rPr>
-                <w:rFonts w:ascii="Arial" w:hAnsi="Arial" w:cs="Arial"/>
-                <w:sz w:val="20"/>
-                <w:szCs w:val="20"/>
-              </w:rPr>
-              <w:t xml:space="preserve"> %}</w:t>
+              <w:t>{% endfor %}</w:t>
             </w:r>
           </w:p>
         </w:tc>
@@ -9104,15 +8462,6 @@
 </file>
 
 <file path=customXml/item1.xml><?xml version="1.0" encoding="utf-8"?>
-<?mso-contentType ?>
-<FormTemplates xmlns="http://schemas.microsoft.com/sharepoint/v3/contenttype/forms">
-  <Display>DocumentLibraryForm</Display>
-  <Edit>DocumentLibraryForm</Edit>
-  <New>DocumentLibraryForm</New>
-</FormTemplates>
-</file>
-
-<file path=customXml/item2.xml><?xml version="1.0" encoding="utf-8"?>
 <ct:contentTypeSchema xmlns:ct="http://schemas.microsoft.com/office/2006/metadata/contentType" xmlns:ma="http://schemas.microsoft.com/office/2006/metadata/properties/metaAttributes" ct:_="" ma:_="" ma:contentTypeName="Documento" ma:contentTypeID="0x01010095E5418F79ED724097E390AAC1941F70" ma:contentTypeVersion="0" ma:contentTypeDescription="Crear nuevo documento." ma:contentTypeScope="" ma:versionID="31fddc9eebda3a6584e2ace4d708fecf">
   <xsd:schema xmlns:xsd="http://www.w3.org/2001/XMLSchema" xmlns:p="http://schemas.microsoft.com/office/2006/metadata/properties" targetNamespace="http://schemas.microsoft.com/office/2006/metadata/properties" ma:root="true" ma:fieldsID="b004d877ca112f136821ba8115f64728">
     <xsd:element name="properties">
@@ -9161,25 +8510,26 @@
 </ct:contentTypeSchema>
 </file>
 
+<file path=customXml/item2.xml><?xml version="1.0" encoding="utf-8"?>
+<?mso-contentType ?>
+<FormTemplates xmlns="http://schemas.microsoft.com/sharepoint/v3/contenttype/forms">
+  <Display>DocumentLibraryForm</Display>
+  <Edit>DocumentLibraryForm</Edit>
+  <New>DocumentLibraryForm</New>
+</FormTemplates>
+</file>
+
 <file path=customXml/item3.xml><?xml version="1.0" encoding="utf-8"?>
+<b:Sources xmlns:b="http://schemas.openxmlformats.org/officeDocument/2006/bibliography" xmlns="http://schemas.openxmlformats.org/officeDocument/2006/bibliography" SelectedStyle="\APA.XSL" StyleName="APA"/>
+</file>
+
+<file path=customXml/item4.xml><?xml version="1.0" encoding="utf-8"?>
 <p:properties xmlns:p="http://schemas.microsoft.com/office/2006/metadata/properties" xmlns:xsi="http://www.w3.org/2001/XMLSchema-instance">
   <documentManagement/>
 </p:properties>
 </file>
 
-<file path=customXml/item4.xml><?xml version="1.0" encoding="utf-8"?>
-<b:Sources xmlns:b="http://schemas.openxmlformats.org/officeDocument/2006/bibliography" xmlns="http://schemas.openxmlformats.org/officeDocument/2006/bibliography" SelectedStyle="\APA.XSL" StyleName="APA"/>
-</file>
-
 <file path=customXml/itemProps1.xml><?xml version="1.0" encoding="utf-8"?>
-<ds:datastoreItem xmlns:ds="http://schemas.openxmlformats.org/officeDocument/2006/customXml" ds:itemID="{FE650A8E-6167-43F2-8D3E-70D4EC6EF9F7}">
-  <ds:schemaRefs>
-    <ds:schemaRef ds:uri="http://schemas.microsoft.com/sharepoint/v3/contenttype/forms"/>
-  </ds:schemaRefs>
-</ds:datastoreItem>
-</file>
-
-<file path=customXml/itemProps2.xml><?xml version="1.0" encoding="utf-8"?>
 <ds:datastoreItem xmlns:ds="http://schemas.openxmlformats.org/officeDocument/2006/customXml" ds:itemID="{2845D359-1CCC-4A93-8344-31E7880F9FCD}">
   <ds:schemaRefs>
     <ds:schemaRef ds:uri="http://schemas.microsoft.com/office/2006/metadata/contentType"/>
@@ -9194,18 +8544,26 @@
 </ds:datastoreItem>
 </file>
 
+<file path=customXml/itemProps2.xml><?xml version="1.0" encoding="utf-8"?>
+<ds:datastoreItem xmlns:ds="http://schemas.openxmlformats.org/officeDocument/2006/customXml" ds:itemID="{FE650A8E-6167-43F2-8D3E-70D4EC6EF9F7}">
+  <ds:schemaRefs>
+    <ds:schemaRef ds:uri="http://schemas.microsoft.com/sharepoint/v3/contenttype/forms"/>
+  </ds:schemaRefs>
+</ds:datastoreItem>
+</file>
+
 <file path=customXml/itemProps3.xml><?xml version="1.0" encoding="utf-8"?>
+<ds:datastoreItem xmlns:ds="http://schemas.openxmlformats.org/officeDocument/2006/customXml" ds:itemID="{ED199CE9-93E4-425D-BD6F-34EF838A4B7A}">
+  <ds:schemaRefs>
+    <ds:schemaRef ds:uri="http://schemas.openxmlformats.org/officeDocument/2006/bibliography"/>
+  </ds:schemaRefs>
+</ds:datastoreItem>
+</file>
+
+<file path=customXml/itemProps4.xml><?xml version="1.0" encoding="utf-8"?>
 <ds:datastoreItem xmlns:ds="http://schemas.openxmlformats.org/officeDocument/2006/customXml" ds:itemID="{07AD071F-BE82-4C22-B521-18316808C39B}">
   <ds:schemaRefs>
     <ds:schemaRef ds:uri="http://schemas.microsoft.com/office/2006/metadata/properties"/>
   </ds:schemaRefs>
 </ds:datastoreItem>
-</file>
-
-<file path=customXml/itemProps4.xml><?xml version="1.0" encoding="utf-8"?>
-<ds:datastoreItem xmlns:ds="http://schemas.openxmlformats.org/officeDocument/2006/customXml" ds:itemID="{ED199CE9-93E4-425D-BD6F-34EF838A4B7A}">
-  <ds:schemaRefs>
-    <ds:schemaRef ds:uri="http://schemas.openxmlformats.org/officeDocument/2006/bibliography"/>
-  </ds:schemaRefs>
-</ds:datastoreItem>
 </file>
</xml_diff>